<commit_message>
Fixed get scripts PLEASE PULL
Updated all of the get_*.py scripts, which broke again since someone pushed the older versions.
</commit_message>
<xml_diff>
--- a/BMES_550_REPORT.docx
+++ b/BMES_550_REPORT.docx
@@ -435,7 +435,11 @@
     </w:p>
     <w:p>
       <w:r>
-        <w:t>This interface aims to improve the accuracy of neonatal health monitoring by reducing parental anxiety through informed self-assessment and direct provider communication channels. The primary end users are parents navigating the critical neonatal period, who seek both practical tools to organize daily health observations and reassurance regarding normal development and pediatricians and neonatal specialists who require real-time health data to make informed clinical decisions. The interface is particularly valuable in scenarios where parents cannot attend frequent clinic visits and during periods of high parental uncertainty or anxiety where evidence based reassurance is beneficial. By bridging the information gap between home and clinic, this system empowers both parents and providers to work collaboratively toward optimal neonatal health outcomes while reducing preventable complications and unnecessary emergency interventions.</w:t>
+        <w:t xml:space="preserve">This interface aims to improve the accuracy of neonatal health monitoring by reducing parental anxiety through informed self-assessment and direct provider communication channels. The primary end users are parents navigating the critical neonatal period, who seek both practical tools to organize daily health observations and reassurance regarding normal development and pediatricians and neonatal specialists who require real-time health data to make informed clinical decisions. The interface is particularly valuable in scenarios where parents cannot attend frequent clinic visits and during periods of high parental uncertainty or anxiety where evidence based reassurance is beneficial. By bridging the </w:t>
+      </w:r>
+      <w:r>
+        <w:lastRenderedPageBreak/>
+        <w:t>information gap between home and clinic, this system empowers both parents and providers to work collaboratively toward optimal neonatal health outcomes while reducing preventable complications and unnecessary emergency interventions.</w:t>
       </w:r>
     </w:p>
     <w:p/>
@@ -562,71 +566,177 @@
         <w:t>, which runs app.py in a terminal, creates a sample database, and opens a browser.</w:t>
       </w:r>
     </w:p>
+    <w:p>
+      <w:r>
+        <w:rPr>
+          <w:noProof/>
+        </w:rPr>
+        <w:drawing>
+          <wp:anchor distT="0" distB="0" distL="114300" distR="114300" simplePos="0" relativeHeight="251659264" behindDoc="0" locked="0" layoutInCell="1" allowOverlap="1" wp14:anchorId="3EC7732E" wp14:editId="4497D3E1">
+            <wp:simplePos x="0" y="0"/>
+            <wp:positionH relativeFrom="column">
+              <wp:posOffset>0</wp:posOffset>
+            </wp:positionH>
+            <wp:positionV relativeFrom="paragraph">
+              <wp:posOffset>989330</wp:posOffset>
+            </wp:positionV>
+            <wp:extent cx="3246120" cy="2057400"/>
+            <wp:effectExtent l="0" t="0" r="0" b="0"/>
+            <wp:wrapTopAndBottom/>
+            <wp:docPr id="1820636125" name="Picture 7"/>
+            <wp:cNvGraphicFramePr>
+              <a:graphicFrameLocks xmlns:a="http://schemas.openxmlformats.org/drawingml/2006/main" noChangeAspect="1"/>
+            </wp:cNvGraphicFramePr>
+            <a:graphic xmlns:a="http://schemas.openxmlformats.org/drawingml/2006/main">
+              <a:graphicData uri="http://schemas.openxmlformats.org/drawingml/2006/picture">
+                <pic:pic xmlns:pic="http://schemas.openxmlformats.org/drawingml/2006/picture">
+                  <pic:nvPicPr>
+                    <pic:cNvPr id="0" name="Picture 2"/>
+                    <pic:cNvPicPr>
+                      <a:picLocks noChangeAspect="1" noChangeArrowheads="1"/>
+                    </pic:cNvPicPr>
+                  </pic:nvPicPr>
+                  <pic:blipFill>
+                    <a:blip r:embed="rId14" cstate="print">
+                      <a:extLst>
+                        <a:ext uri="{28A0092B-C50C-407E-A947-70E740481C1C}">
+                          <a14:useLocalDpi xmlns:a14="http://schemas.microsoft.com/office/drawing/2010/main" val="0"/>
+                        </a:ext>
+                      </a:extLst>
+                    </a:blip>
+                    <a:srcRect/>
+                    <a:stretch>
+                      <a:fillRect/>
+                    </a:stretch>
+                  </pic:blipFill>
+                  <pic:spPr bwMode="auto">
+                    <a:xfrm>
+                      <a:off x="0" y="0"/>
+                      <a:ext cx="3246120" cy="2057400"/>
+                    </a:xfrm>
+                    <a:prstGeom prst="rect">
+                      <a:avLst/>
+                    </a:prstGeom>
+                    <a:noFill/>
+                    <a:ln>
+                      <a:noFill/>
+                    </a:ln>
+                  </pic:spPr>
+                </pic:pic>
+              </a:graphicData>
+            </a:graphic>
+          </wp:anchor>
+        </w:drawing>
+      </w:r>
+      <w:r>
+        <w:t xml:space="preserve">In addition to Flask, the webpage also utilizes the python libraries of sqlite3 (for database integration), </w:t>
+      </w:r>
+      <w:proofErr w:type="spellStart"/>
+      <w:r>
+        <w:t>hashlib</w:t>
+      </w:r>
+      <w:proofErr w:type="spellEnd"/>
+      <w:r>
+        <w:t xml:space="preserve"> (for password encryption), and datetime (for time recording outside of JavaScript. The JavaScript libraries jQuery (for form handling) and Chart (for building the graphs).</w:t>
+      </w:r>
+    </w:p>
+    <w:p>
+      <w:pPr>
+        <w:rPr>
+          <w:sz w:val="20"/>
+          <w:szCs w:val="20"/>
+        </w:rPr>
+      </w:pPr>
+      <w:r>
+        <w:rPr>
+          <w:b/>
+          <w:bCs/>
+          <w:sz w:val="20"/>
+          <w:szCs w:val="20"/>
+        </w:rPr>
+        <w:t>Figure 1</w:t>
+      </w:r>
+      <w:r>
+        <w:rPr>
+          <w:sz w:val="20"/>
+          <w:szCs w:val="20"/>
+        </w:rPr>
+        <w:t>: Flowchart describing the interactions between different functions in the project.</w:t>
+      </w:r>
+    </w:p>
     <w:p/>
     <w:p>
       <w:r>
-        <w:t xml:space="preserve">In addition to Flask, </w:t>
-      </w:r>
-      <w:r>
-        <w:t>the webpage</w:t>
-      </w:r>
-      <w:r>
-        <w:t xml:space="preserve"> also utilize</w:t>
-      </w:r>
-      <w:r>
-        <w:t>s</w:t>
-      </w:r>
-      <w:r>
-        <w:t xml:space="preserve"> the python libraries of </w:t>
-      </w:r>
-      <w:r>
-        <w:t xml:space="preserve">sqlite3 (for database integration), </w:t>
-      </w:r>
-      <w:proofErr w:type="spellStart"/>
-      <w:r>
-        <w:t>has</w:t>
-      </w:r>
-      <w:r>
-        <w:t>h</w:t>
-      </w:r>
-      <w:r>
-        <w:t>lib</w:t>
-      </w:r>
-      <w:proofErr w:type="spellEnd"/>
-      <w:r>
-        <w:t xml:space="preserve"> (for password encryption), and datetime (for time recording outside of JavaScript</w:t>
-      </w:r>
-      <w:r>
-        <w:t xml:space="preserve">. The JavaScript libraries jQuery </w:t>
-      </w:r>
-      <w:r>
-        <w:t xml:space="preserve">(for </w:t>
-      </w:r>
-      <w:r>
-        <w:t>form handling</w:t>
-      </w:r>
-      <w:r>
-        <w:t xml:space="preserve">) </w:t>
-      </w:r>
-      <w:r>
-        <w:t xml:space="preserve">and </w:t>
-      </w:r>
-      <w:r>
-        <w:t>Chart (for building the graphs)</w:t>
-      </w:r>
-      <w:r>
-        <w:t>.</w:t>
+        <w:t>The project starts with a login screen, where the user chooses what type of account they are entering (</w:t>
+      </w:r>
+      <w:r>
+        <w:t>doctor or patient) and then submits their username and password</w:t>
+      </w:r>
+      <w:r>
+        <w:t xml:space="preserve"> which get sent into get_user_login.py</w:t>
+      </w:r>
+      <w:r>
+        <w:t xml:space="preserve">. Encrypted hashes of the sum of the username and password are stored in place of passwords in the database, so it is not feasible to login to an account whose password you do not know </w:t>
+      </w:r>
+      <w:r>
+        <w:t>even with full read access to the database.</w:t>
       </w:r>
     </w:p>
     <w:p/>
     <w:p>
       <w:r>
-        <w:t>&lt;flowchart&gt;</w:t>
-      </w:r>
-    </w:p>
-    <w:p>
-      <w:r>
-        <w:t>&lt;project description&gt;</w:t>
+        <w:t xml:space="preserve">On login, the doctor is brought to a home </w:t>
+      </w:r>
+      <w:r>
+        <w:t>page,</w:t>
+      </w:r>
+      <w:r>
+        <w:t xml:space="preserve"> and the patient is brought to their main page. At the top of the </w:t>
+      </w:r>
+      <w:r>
+        <w:t>patient’s</w:t>
+      </w:r>
+      <w:r>
+        <w:t xml:space="preserve"> main screen is their user information: name</w:t>
+      </w:r>
+      <w:r>
+        <w:t xml:space="preserve"> and id. In the top right is a “Sign Out” button that brings them back to the login page. There are 4 sections below</w:t>
+      </w:r>
+      <w:r>
+        <w:t xml:space="preserve">, each with associated capabilities. </w:t>
+      </w:r>
+      <w:r>
+        <w:t xml:space="preserve">The first, “Health Tracker” allows for entry of data into the patient’s database. Non-entered values are stored as Null in the </w:t>
+      </w:r>
+      <w:r>
+        <w:t>database and</w:t>
+      </w:r>
+      <w:r>
+        <w:t xml:space="preserve"> will be ignored in later queries. </w:t>
+      </w:r>
+      <w:r>
+        <w:t xml:space="preserve">When submitted, the form sends the user id along with the array of data to </w:t>
+      </w:r>
+      <w:r>
+        <w:t>submit_health.py, which sends the data to the database and returns any warnings</w:t>
+      </w:r>
+      <w:r>
+        <w:t xml:space="preserve"> about possibly dangerous values that were entered. If any warnings are returned, a popup </w:t>
+      </w:r>
+      <w:r>
+        <w:t xml:space="preserve">banner </w:t>
+      </w:r>
+      <w:r>
+        <w:t xml:space="preserve">will list them </w:t>
+      </w:r>
+      <w:r>
+        <w:t xml:space="preserve">at the top of the page in red. This popup can be closed if desired. After the form has been successfully submitted, text appears below it giving the time that the submission took place at. The second section, “Health Info”, simply lists out relevant information about the patient. On page-load, </w:t>
+      </w:r>
+      <w:r>
+        <w:t>the user id is sent through get_</w:t>
+      </w:r>
+      <w:r>
+        <w:t xml:space="preserve">patient.py and returns this data, which is printed </w:t>
       </w:r>
     </w:p>
     <w:p/>
@@ -637,7 +747,7 @@
       <w:r>
         <w:t xml:space="preserve">structured from the </w:t>
       </w:r>
-      <w:hyperlink r:id="rId14" w:history="1">
+      <w:hyperlink r:id="rId15" w:history="1">
         <w:r>
           <w:rPr>
             <w:rStyle w:val="Hyperlink"/>
@@ -660,7 +770,7 @@
       <w:r>
         <w:t xml:space="preserve"> and open the browser safely: </w:t>
       </w:r>
-      <w:hyperlink r:id="rId15" w:anchor="54235461" w:history="1">
+      <w:hyperlink r:id="rId16" w:anchor="54235461" w:history="1">
         <w:r>
           <w:rPr>
             <w:rStyle w:val="Hyperlink"/>
@@ -717,10 +827,10 @@
             <v:path o:extrusionok="f" gradientshapeok="t" o:connecttype="rect"/>
             <o:lock v:ext="edit" aspectratio="t"/>
           </v:shapetype>
-          <v:shape id="_x0000_i1025" type="#_x0000_t75" style="width:76.5pt;height:49.5pt" o:ole="">
-            <v:imagedata r:id="rId16" o:title=""/>
+          <v:shape id="_x0000_i1025" type="#_x0000_t75" style="width:76.8pt;height:49.2pt" o:ole="">
+            <v:imagedata r:id="rId17" o:title=""/>
           </v:shape>
-          <o:OLEObject Type="Embed" ProgID="Package" ShapeID="_x0000_i1025" DrawAspect="Icon" ObjectID="_1826821791" r:id="rId17"/>
+          <o:OLEObject Type="Embed" ProgID="Package" ShapeID="_x0000_i1025" DrawAspect="Icon" ObjectID="_1826838286" r:id="rId18"/>
         </w:object>
       </w:r>
     </w:p>
@@ -775,6 +885,7 @@
         <w:rPr>
           <w:noProof/>
         </w:rPr>
+        <w:lastRenderedPageBreak/>
         <w:drawing>
           <wp:anchor distT="0" distB="0" distL="114300" distR="114300" simplePos="0" relativeHeight="251658240" behindDoc="0" locked="0" layoutInCell="1" allowOverlap="1" wp14:anchorId="5CB2EF70" wp14:editId="4617F92D">
             <wp:simplePos x="0" y="0"/>
@@ -799,7 +910,7 @@
                     <pic:cNvPicPr/>
                   </pic:nvPicPr>
                   <pic:blipFill>
-                    <a:blip r:embed="rId18" cstate="print">
+                    <a:blip r:embed="rId19" cstate="print">
                       <a:extLst>
                         <a:ext uri="{28A0092B-C50C-407E-A947-70E740481C1C}">
                           <a14:useLocalDpi xmlns:a14="http://schemas.microsoft.com/office/drawing/2010/main" val="0"/>
@@ -883,6 +994,76 @@
         <w:t>&lt;&gt;</w:t>
       </w:r>
     </w:p>
+    <w:p>
+      <w:r>
+        <w:t xml:space="preserve">The </w:t>
+      </w:r>
+      <w:r>
+        <w:t xml:space="preserve">message </w:t>
+      </w:r>
+      <w:r>
+        <w:t>doctor/</w:t>
+      </w:r>
+      <w:r>
+        <w:t>patient</w:t>
+      </w:r>
+      <w:r>
+        <w:t xml:space="preserve"> allows for </w:t>
+      </w:r>
+      <w:r>
+        <w:t xml:space="preserve">a </w:t>
+      </w:r>
+      <w:r>
+        <w:t>single-thread response to questions posed by the patient</w:t>
+      </w:r>
+      <w:r>
+        <w:t>’s parents</w:t>
+      </w:r>
+      <w:r>
+        <w:t>.</w:t>
+      </w:r>
+      <w:r>
+        <w:t xml:space="preserve"> A message is typed into the message box, and </w:t>
+      </w:r>
+      <w:r>
+        <w:t>“Send Message” sends it to the database. In the current implementation, the page must be reloaded to show this message</w:t>
+      </w:r>
+      <w:r>
+        <w:t xml:space="preserve"> in the “Past Messages” section</w:t>
+      </w:r>
+      <w:r>
+        <w:t>.</w:t>
+      </w:r>
+    </w:p>
+    <w:p>
+      <w:r>
+        <w:t>&lt;&gt;</w:t>
+      </w:r>
+    </w:p>
+    <w:p>
+      <w:r>
+        <w:t xml:space="preserve">The </w:t>
+      </w:r>
+      <w:r>
+        <w:t>graphical data allows for easy observation of trending for the patient’s conditions</w:t>
+      </w:r>
+      <w:r>
+        <w:t xml:space="preserve">. </w:t>
+      </w:r>
+      <w:r>
+        <w:t xml:space="preserve">Select the data to view in the dropdown menu, then hit “Open Graph” to see that data over time. </w:t>
+      </w:r>
+    </w:p>
+    <w:p>
+      <w:r>
+        <w:t>&lt;&gt;</w:t>
+      </w:r>
+    </w:p>
+    <w:p>
+      <w:r>
+        <w:t>The doctor can now hit “Back” to return to their home page and select a new patient, or “Sign Out” to return to the login page.</w:t>
+      </w:r>
+    </w:p>
     <w:p/>
     <w:p>
       <w:r>
@@ -1120,7 +1301,7 @@
       </w:r>
     </w:p>
     <w:sectPr>
-      <w:headerReference w:type="even" r:id="rId19"/>
+      <w:headerReference w:type="even" r:id="rId20"/>
       <w:type w:val="continuous"/>
       <w:pgSz w:w="12240" w:h="15840" w:code="1"/>
       <w:pgMar w:top="1378" w:right="810" w:bottom="1474" w:left="810" w:header="703" w:footer="834" w:gutter="0"/>
@@ -1225,7 +1406,7 @@
             </wp:anchor>
           </w:drawing>
         </mc:Choice>
-        <mc:Fallback xmlns:arto="http://schemas.microsoft.com/office/word/2006/arto" xmlns:a14="http://schemas.microsoft.com/office/drawing/2010/main" xmlns:a="http://schemas.openxmlformats.org/drawingml/2006/main">
+        <mc:Fallback xmlns:a="http://schemas.openxmlformats.org/drawingml/2006/main" xmlns:a14="http://schemas.microsoft.com/office/drawing/2010/main" xmlns:arto="http://schemas.microsoft.com/office/word/2006/arto">
           <w:pict w14:anchorId="5502AAD0">
             <v:line id="Line 6" style="position:absolute;z-index:251658240;visibility:visible;mso-wrap-style:square;mso-width-percent:0;mso-height-percent:0;mso-wrap-distance-left:9pt;mso-wrap-distance-top:0;mso-wrap-distance-right:9pt;mso-wrap-distance-bottom:0;mso-position-horizontal:absolute;mso-position-horizontal-relative:text;mso-position-vertical:absolute;mso-position-vertical-relative:page;mso-width-percent:0;mso-height-percent:0;mso-width-relative:page;mso-height-relative:page" o:spid="_x0000_s1026" o:allowoverlap="f" strokeweight=".5pt" from="0,736.5pt" to="7in,736.5pt" w14:anchorId="22F8A900" o:gfxdata="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">
               <w10:wrap anchory="page"/>
@@ -1345,7 +1526,7 @@
             </wp:anchor>
           </w:drawing>
         </mc:Choice>
-        <mc:Fallback xmlns:arto="http://schemas.microsoft.com/office/word/2006/arto" xmlns:a14="http://schemas.microsoft.com/office/drawing/2010/main" xmlns:a="http://schemas.openxmlformats.org/drawingml/2006/main">
+        <mc:Fallback xmlns:a="http://schemas.openxmlformats.org/drawingml/2006/main" xmlns:a14="http://schemas.microsoft.com/office/drawing/2010/main" xmlns:arto="http://schemas.microsoft.com/office/word/2006/arto">
           <w:pict w14:anchorId="728D144C">
             <v:line id="Line 7" style="position:absolute;z-index:251659264;visibility:visible;mso-wrap-style:square;mso-width-percent:0;mso-height-percent:0;mso-wrap-distance-left:9pt;mso-wrap-distance-top:0;mso-wrap-distance-right:9pt;mso-wrap-distance-bottom:0;mso-position-horizontal:absolute;mso-position-horizontal-relative:text;mso-position-vertical:absolute;mso-position-vertical-relative:page;mso-width-percent:0;mso-height-percent:0;mso-width-relative:page;mso-height-relative:page" o:spid="_x0000_s1026" o:allowoverlap="f" strokeweight=".5pt" from="0,736.55pt" to="7in,736.55pt" w14:anchorId="538B52A7" o:gfxdata="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">
               <w10:wrap anchory="page"/>
@@ -1463,7 +1644,7 @@
             </wp:anchor>
           </w:drawing>
         </mc:Choice>
-        <mc:Fallback xmlns:arto="http://schemas.microsoft.com/office/word/2006/arto" xmlns:a14="http://schemas.microsoft.com/office/drawing/2010/main" xmlns:a="http://schemas.openxmlformats.org/drawingml/2006/main">
+        <mc:Fallback xmlns:a="http://schemas.openxmlformats.org/drawingml/2006/main" xmlns:a14="http://schemas.microsoft.com/office/drawing/2010/main" xmlns:arto="http://schemas.microsoft.com/office/word/2006/arto">
           <w:pict w14:anchorId="5A3582B5">
             <v:line id="Line 5" style="position:absolute;z-index:251657216;visibility:visible;mso-wrap-style:square;mso-width-percent:0;mso-height-percent:0;mso-wrap-distance-left:9pt;mso-wrap-distance-top:0;mso-wrap-distance-right:9pt;mso-wrap-distance-bottom:0;mso-position-horizontal:absolute;mso-position-horizontal-relative:text;mso-position-vertical:absolute;mso-position-vertical-relative:page;mso-width-percent:0;mso-height-percent:0;mso-width-relative:page;mso-height-relative:page" o:spid="_x0000_s1026" o:allowoverlap="f" strokeweight="1pt" from="0,738.45pt" to="7in,738.45pt" w14:anchorId="1384466E" o:gfxdata="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">
               <w10:wrap anchory="page"/>
@@ -1638,7 +1819,7 @@
             </wp:anchor>
           </w:drawing>
         </mc:Choice>
-        <mc:Fallback xmlns:arto="http://schemas.microsoft.com/office/word/2006/arto" xmlns:a14="http://schemas.microsoft.com/office/drawing/2010/main" xmlns:a="http://schemas.openxmlformats.org/drawingml/2006/main">
+        <mc:Fallback xmlns:a="http://schemas.openxmlformats.org/drawingml/2006/main" xmlns:a14="http://schemas.microsoft.com/office/drawing/2010/main" xmlns:arto="http://schemas.microsoft.com/office/word/2006/arto">
           <w:pict w14:anchorId="72150E4F">
             <v:line id="Line 1" style="position:absolute;z-index:251655168;visibility:visible;mso-wrap-style:square;mso-width-percent:0;mso-height-percent:0;mso-wrap-distance-left:9pt;mso-wrap-distance-top:0;mso-wrap-distance-right:9pt;mso-wrap-distance-bottom:0;mso-position-horizontal:absolute;mso-position-horizontal-relative:text;mso-position-vertical:absolute;mso-position-vertical-relative:page;mso-width-percent:0;mso-height-percent:0;mso-width-relative:page;mso-height-relative:page" o:spid="_x0000_s1026" o:allowoverlap="f" strokeweight=".5pt" from="0,51.6pt" to="7in,51.6pt" w14:anchorId="016A8B82" o:gfxdata="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">
               <w10:wrap anchory="page"/>
@@ -1648,8 +1829,13 @@
         </mc:Fallback>
       </mc:AlternateContent>
     </w:r>
+    <w:proofErr w:type="spellStart"/>
     <w:r>
-      <w:t>K.Takahashi et al.</w:t>
+      <w:t>K.Takahashi</w:t>
+    </w:r>
+    <w:proofErr w:type="spellEnd"/>
+    <w:r>
+      <w:t xml:space="preserve"> et al.</w:t>
     </w:r>
   </w:p>
 </w:hdr>
@@ -1733,7 +1919,7 @@
             </wp:anchor>
           </w:drawing>
         </mc:Choice>
-        <mc:Fallback xmlns:arto="http://schemas.microsoft.com/office/word/2006/arto" xmlns:a14="http://schemas.microsoft.com/office/drawing/2010/main" xmlns:a="http://schemas.openxmlformats.org/drawingml/2006/main">
+        <mc:Fallback xmlns:a="http://schemas.openxmlformats.org/drawingml/2006/main" xmlns:a14="http://schemas.microsoft.com/office/drawing/2010/main" xmlns:arto="http://schemas.microsoft.com/office/word/2006/arto">
           <w:pict w14:anchorId="57D641D1">
             <v:line id="Line 2" style="position:absolute;z-index:251656192;visibility:visible;mso-wrap-style:square;mso-width-percent:0;mso-height-percent:0;mso-wrap-distance-left:9pt;mso-wrap-distance-top:0;mso-wrap-distance-right:9pt;mso-wrap-distance-bottom:0;mso-position-horizontal:absolute;mso-position-horizontal-relative:text;mso-position-vertical:absolute;mso-position-vertical-relative:page;mso-width-percent:0;mso-height-percent:0;mso-width-relative:page;mso-height-relative:page" o:spid="_x0000_s1026" o:allowoverlap="f" strokeweight=".5pt" from="0,51.6pt" to="7in,51.6pt" w14:anchorId="74391359" o:gfxdata="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">
               <w10:wrap anchory="page"/>
@@ -1840,7 +2026,7 @@
             </wp:anchor>
           </w:drawing>
         </mc:Choice>
-        <mc:Fallback xmlns:arto="http://schemas.microsoft.com/office/word/2006/arto" xmlns:a14="http://schemas.microsoft.com/office/drawing/2010/main" xmlns:a="http://schemas.openxmlformats.org/drawingml/2006/main">
+        <mc:Fallback xmlns:a="http://schemas.openxmlformats.org/drawingml/2006/main" xmlns:a14="http://schemas.microsoft.com/office/drawing/2010/main" xmlns:arto="http://schemas.microsoft.com/office/word/2006/arto">
           <w:pict w14:anchorId="4510C3FB">
             <v:line id="Line 8" style="position:absolute;z-index:251660288;visibility:visible;mso-wrap-style:square;mso-width-percent:0;mso-height-percent:0;mso-wrap-distance-left:9pt;mso-wrap-distance-top:0;mso-wrap-distance-right:9pt;mso-wrap-distance-bottom:0;mso-position-horizontal:absolute;mso-position-horizontal-relative:text;mso-position-vertical:absolute;mso-position-vertical-relative:page;mso-width-percent:0;mso-height-percent:0;mso-width-relative:page;mso-height-relative:page" o:spid="_x0000_s1026" o:allowoverlap="f" strokeweight=".5pt" from="0,51.6pt" to="7in,51.6pt" w14:anchorId="6A9780BA" o:gfxdata="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">
               <w10:wrap anchory="page"/>

</xml_diff>

<commit_message>
Fixed Insert into DB
- Fixed several small bugs
- Fixed the database insertion for submit_patient_data.py
</commit_message>
<xml_diff>
--- a/BMES_550_REPORT.docx
+++ b/BMES_550_REPORT.docx
@@ -58,7 +58,6 @@
               </w:rPr>
               <w:t xml:space="preserve">Alexandra Nickel </w:t>
             </w:r>
-            <w:proofErr w:type="gramStart"/>
             <w:r>
               <w:rPr>
                 <w:vertAlign w:val="superscript"/>
@@ -69,14 +68,7 @@
               <w:rPr>
                 <w:lang w:eastAsia="zh-CN"/>
               </w:rPr>
-              <w:t>,</w:t>
-            </w:r>
-            <w:proofErr w:type="gramEnd"/>
-            <w:r>
-              <w:rPr>
-                <w:lang w:eastAsia="zh-CN"/>
-              </w:rPr>
-              <w:t xml:space="preserve"> </w:t>
+              <w:t xml:space="preserve">, </w:t>
             </w:r>
             <w:r>
               <w:rPr>
@@ -173,17 +165,7 @@
                 <w:szCs w:val="22"/>
                 <w:lang w:eastAsia="zh-CN"/>
               </w:rPr>
-              <w:t xml:space="preserve">   </w:t>
-            </w:r>
-            <w:proofErr w:type="gramStart"/>
-            <w:r>
-              <w:rPr>
-                <w:rFonts w:ascii="Times New Roman" w:hAnsi="Times New Roman"/>
-                <w:sz w:val="22"/>
-                <w:szCs w:val="22"/>
-                <w:lang w:eastAsia="zh-CN"/>
-              </w:rPr>
-              <w:t xml:space="preserve">  </w:t>
+              <w:t xml:space="preserve">     </w:t>
             </w:r>
             <w:r>
               <w:rPr>
@@ -192,17 +174,7 @@
                 <w:szCs w:val="22"/>
                 <w:lang w:eastAsia="zh-CN"/>
               </w:rPr>
-              <w:t>:</w:t>
-            </w:r>
-            <w:proofErr w:type="gramEnd"/>
-            <w:r>
-              <w:rPr>
-                <w:rFonts w:ascii="Times New Roman" w:hAnsi="Times New Roman"/>
-                <w:sz w:val="22"/>
-                <w:szCs w:val="22"/>
-                <w:lang w:eastAsia="zh-CN"/>
-              </w:rPr>
-              <w:t xml:space="preserve"> </w:t>
+              <w:t xml:space="preserve">: </w:t>
             </w:r>
             <w:r>
               <w:rPr>
@@ -224,7 +196,6 @@
                 <w:lang w:eastAsia="zh-CN"/>
               </w:rPr>
             </w:pPr>
-            <w:proofErr w:type="gramStart"/>
             <w:r>
               <w:rPr>
                 <w:rFonts w:ascii="Times New Roman" w:hAnsi="Times New Roman"/>
@@ -250,29 +221,8 @@
                 <w:szCs w:val="22"/>
                 <w:lang w:eastAsia="zh-CN"/>
               </w:rPr>
-              <w:t>:</w:t>
+              <w:t>: Ahmet Sacan</w:t>
             </w:r>
-            <w:proofErr w:type="gramEnd"/>
-            <w:r>
-              <w:rPr>
-                <w:rFonts w:ascii="Times New Roman" w:hAnsi="Times New Roman"/>
-                <w:sz w:val="22"/>
-                <w:szCs w:val="22"/>
-                <w:lang w:eastAsia="zh-CN"/>
-              </w:rPr>
-              <w:t xml:space="preserve"> Ahmet </w:t>
-            </w:r>
-            <w:proofErr w:type="spellStart"/>
-            <w:r>
-              <w:rPr>
-                <w:rFonts w:ascii="Times New Roman" w:hAnsi="Times New Roman"/>
-                <w:sz w:val="22"/>
-                <w:szCs w:val="22"/>
-                <w:lang w:eastAsia="zh-CN"/>
-              </w:rPr>
-              <w:t>Sacan</w:t>
-            </w:r>
-            <w:proofErr w:type="spellEnd"/>
           </w:p>
           <w:p>
             <w:pPr>
@@ -298,17 +248,7 @@
                 <w:szCs w:val="22"/>
                 <w:lang w:eastAsia="zh-CN"/>
               </w:rPr>
-              <w:t xml:space="preserve">       </w:t>
-            </w:r>
-            <w:proofErr w:type="gramStart"/>
-            <w:r>
-              <w:rPr>
-                <w:rFonts w:ascii="Times New Roman" w:hAnsi="Times New Roman"/>
-                <w:sz w:val="22"/>
-                <w:szCs w:val="22"/>
-                <w:lang w:eastAsia="zh-CN"/>
-              </w:rPr>
-              <w:t xml:space="preserve">  </w:t>
+              <w:t xml:space="preserve">         </w:t>
             </w:r>
             <w:r>
               <w:rPr>
@@ -317,17 +257,7 @@
                 <w:szCs w:val="22"/>
                 <w:lang w:eastAsia="zh-CN"/>
               </w:rPr>
-              <w:t>:</w:t>
-            </w:r>
-            <w:proofErr w:type="gramEnd"/>
-            <w:r>
-              <w:rPr>
-                <w:rFonts w:ascii="Times New Roman" w:hAnsi="Times New Roman"/>
-                <w:sz w:val="22"/>
-                <w:szCs w:val="22"/>
-                <w:lang w:eastAsia="zh-CN"/>
-              </w:rPr>
-              <w:t xml:space="preserve"> </w:t>
+              <w:t xml:space="preserve">: </w:t>
             </w:r>
             <w:r>
               <w:rPr>
@@ -474,23 +404,7 @@
           <w:rFonts w:cs="Helvetica"/>
           <w:lang w:eastAsia="zh-CN"/>
         </w:rPr>
-        <w:t xml:space="preserve"> logins for parents and doctors, time-series tracking of vital and behavioral data, automatic flagging of patterns that may indicate risk, integrated messaging to facilitate timely communication, and decision support components that </w:t>
-      </w:r>
-      <w:proofErr w:type="gramStart"/>
-      <w:r>
-        <w:rPr>
-          <w:rFonts w:cs="Helvetica"/>
-          <w:lang w:eastAsia="zh-CN"/>
-        </w:rPr>
-        <w:t>compares</w:t>
-      </w:r>
-      <w:proofErr w:type="gramEnd"/>
-      <w:r>
-        <w:rPr>
-          <w:rFonts w:cs="Helvetica"/>
-          <w:lang w:eastAsia="zh-CN"/>
-        </w:rPr>
-        <w:t xml:space="preserve"> reported issues against a database of common conditions to help distinguish normal variation from potential problems.</w:t>
+        <w:t xml:space="preserve"> logins for parents and doctors, time-series tracking of vital and behavioral data, automatic flagging of patterns that may indicate risk, integrated messaging to facilitate timely communication, and decision support components that compares reported issues against a database of common conditions to help distinguish normal variation from potential problems.</w:t>
       </w:r>
       <w:bookmarkStart w:id="0" w:name="_Hlk215781789"/>
     </w:p>
@@ -544,11 +458,7 @@
         <w:t>evidence-based</w:t>
       </w:r>
       <w:r>
-        <w:t xml:space="preserve"> reassurance is beneficial. By bridging the </w:t>
-      </w:r>
-      <w:r>
-        <w:lastRenderedPageBreak/>
-        <w:t>information gap between home and clinic, this system empowers both parents and providers to work collaboratively toward optimal neonatal health outcomes while reducing preventable complications and unnecessary emergency interventions.</w:t>
+        <w:t xml:space="preserve"> reassurance is beneficial. By bridging the information gap between home and clinic, this system empowers both parents and providers to work collaboratively toward optimal neonatal health outcomes while reducing preventable complications and unnecessary emergency interventions.</w:t>
       </w:r>
     </w:p>
     <w:p>
@@ -589,41 +499,324 @@
       <w:bookmarkEnd w:id="16"/>
       <w:bookmarkEnd w:id="17"/>
       <w:r>
+        <w:drawing>
+          <wp:anchor distT="0" distB="0" distL="114300" distR="114300" simplePos="0" relativeHeight="251658242" behindDoc="0" locked="0" layoutInCell="1" allowOverlap="1" wp14:anchorId="61442AB6" wp14:editId="6370466D">
+            <wp:simplePos x="0" y="0"/>
+            <wp:positionH relativeFrom="column">
+              <wp:align>right</wp:align>
+            </wp:positionH>
+            <wp:positionV relativeFrom="paragraph">
+              <wp:posOffset>477466</wp:posOffset>
+            </wp:positionV>
+            <wp:extent cx="3257550" cy="1787525"/>
+            <wp:effectExtent l="0" t="0" r="0" b="3175"/>
+            <wp:wrapTopAndBottom/>
+            <wp:docPr id="815294502" name="Picture 1" descr="A screenshot of a computer&#10;&#10;AI-generated content may be incorrect."/>
+            <wp:cNvGraphicFramePr>
+              <a:graphicFrameLocks xmlns:a="http://schemas.openxmlformats.org/drawingml/2006/main" noChangeAspect="1"/>
+            </wp:cNvGraphicFramePr>
+            <a:graphic xmlns:a="http://schemas.openxmlformats.org/drawingml/2006/main">
+              <a:graphicData uri="http://schemas.openxmlformats.org/drawingml/2006/picture">
+                <pic:pic xmlns:pic="http://schemas.openxmlformats.org/drawingml/2006/picture">
+                  <pic:nvPicPr>
+                    <pic:cNvPr id="815294502" name="Picture 1" descr="A screenshot of a computer&#10;&#10;AI-generated content may be incorrect."/>
+                    <pic:cNvPicPr/>
+                  </pic:nvPicPr>
+                  <pic:blipFill>
+                    <a:blip r:embed="rId14" cstate="print">
+                      <a:extLst>
+                        <a:ext uri="{28A0092B-C50C-407E-A947-70E740481C1C}">
+                          <a14:useLocalDpi xmlns:a14="http://schemas.microsoft.com/office/drawing/2010/main" val="0"/>
+                        </a:ext>
+                      </a:extLst>
+                    </a:blip>
+                    <a:stretch>
+                      <a:fillRect/>
+                    </a:stretch>
+                  </pic:blipFill>
+                  <pic:spPr>
+                    <a:xfrm>
+                      <a:off x="0" y="0"/>
+                      <a:ext cx="3257550" cy="1787525"/>
+                    </a:xfrm>
+                    <a:prstGeom prst="rect">
+                      <a:avLst/>
+                    </a:prstGeom>
+                  </pic:spPr>
+                </pic:pic>
+              </a:graphicData>
+            </a:graphic>
+          </wp:anchor>
+        </w:drawing>
+      </w:r>
+      <w:r>
         <w:t>Dataset</w:t>
       </w:r>
     </w:p>
     <w:p>
-      <w:r>
-        <w:t xml:space="preserve">  * </w:t>
-      </w:r>
-      <w:r>
-        <w:t>If you are using a dataset, d</w:t>
-      </w:r>
-      <w:r>
-        <w:t>escribe the experiment(s) that produced the datasets you are analyzing in your project.</w:t>
-      </w:r>
-      <w:r>
-        <w:t xml:space="preserve"> What are the experimental groups? How was the data collected?</w:t>
+      <w:pPr>
+        <w:rPr>
+          <w:sz w:val="20"/>
+          <w:szCs w:val="20"/>
+        </w:rPr>
+      </w:pPr>
+      <w:r>
+        <w:rPr>
+          <w:b/>
+          <w:bCs/>
+          <w:sz w:val="20"/>
+          <w:szCs w:val="20"/>
+        </w:rPr>
+        <w:t xml:space="preserve">Figure </w:t>
+      </w:r>
+      <w:r>
+        <w:rPr>
+          <w:b/>
+          <w:bCs/>
+          <w:sz w:val="20"/>
+          <w:szCs w:val="20"/>
+        </w:rPr>
+        <w:t>1</w:t>
+      </w:r>
+      <w:r>
+        <w:rPr>
+          <w:sz w:val="20"/>
+          <w:szCs w:val="20"/>
+        </w:rPr>
+        <w:t xml:space="preserve">: </w:t>
+      </w:r>
+      <w:r>
+        <w:rPr>
+          <w:sz w:val="20"/>
+          <w:szCs w:val="20"/>
+        </w:rPr>
+        <w:t>ER Database Schema for the NWI_DB database. Depicts the connections between the different tables in the database. All of the links are 1 to many connections.</w:t>
+      </w:r>
+    </w:p>
+    <w:p/>
+    <w:p>
+      <w:r>
+        <w:t xml:space="preserve">The </w:t>
+      </w:r>
+      <w:r>
+        <w:t xml:space="preserve">dataset used for the project is called </w:t>
+      </w:r>
+      <w:r>
+        <w:t>“</w:t>
+      </w:r>
+      <w:r>
+        <w:t>NWI_DB</w:t>
+      </w:r>
+      <w:r>
+        <w:t>”</w:t>
+      </w:r>
+      <w:r>
+        <w:t xml:space="preserve"> </w:t>
+      </w:r>
+      <w:r>
+        <w:t>and is</w:t>
+      </w:r>
+      <w:r>
+        <w:t xml:space="preserve"> randomly generated</w:t>
+      </w:r>
+      <w:r>
+        <w:t xml:space="preserve"> specifically </w:t>
+      </w:r>
+      <w:r>
+        <w:t>for this</w:t>
+      </w:r>
+      <w:r>
+        <w:t xml:space="preserve"> project. </w:t>
+      </w:r>
+      <w:r>
+        <w:t xml:space="preserve">It contains the following tables: </w:t>
+      </w:r>
+      <w:r>
+        <w:t>“</w:t>
+      </w:r>
+      <w:r>
+        <w:t>patients</w:t>
+      </w:r>
+      <w:r>
+        <w:t>”</w:t>
+      </w:r>
+      <w:r>
+        <w:t xml:space="preserve">, </w:t>
+      </w:r>
+      <w:r>
+        <w:t>“</w:t>
+      </w:r>
+      <w:proofErr w:type="spellStart"/>
+      <w:r>
+        <w:t>patient_visit_data</w:t>
+      </w:r>
+      <w:proofErr w:type="spellEnd"/>
+      <w:r>
+        <w:t>”</w:t>
+      </w:r>
+      <w:r>
+        <w:t xml:space="preserve">, </w:t>
+      </w:r>
+      <w:r>
+        <w:t>“</w:t>
+      </w:r>
+      <w:r>
+        <w:t>do</w:t>
+      </w:r>
+      <w:r>
+        <w:t>ctors</w:t>
+      </w:r>
+      <w:r>
+        <w:t>”</w:t>
+      </w:r>
+      <w:r>
+        <w:t xml:space="preserve">, and </w:t>
+      </w:r>
+      <w:r>
+        <w:t>“</w:t>
+      </w:r>
+      <w:r>
+        <w:t>comms</w:t>
+      </w:r>
+      <w:r>
+        <w:t>”</w:t>
+      </w:r>
+      <w:r>
+        <w:t>.</w:t>
+      </w:r>
+      <w:r>
+        <w:t xml:space="preserve"> </w:t>
+      </w:r>
+      <w:r>
+        <w:t xml:space="preserve">The </w:t>
+      </w:r>
+      <w:r>
+        <w:t>“</w:t>
+      </w:r>
+      <w:r>
+        <w:t>patients</w:t>
+      </w:r>
+      <w:r>
+        <w:t>”</w:t>
+      </w:r>
+      <w:r>
+        <w:t xml:space="preserve"> table stores all the </w:t>
+      </w:r>
+      <w:r>
+        <w:t>non-changing</w:t>
+      </w:r>
+      <w:r>
+        <w:t xml:space="preserve"> </w:t>
+      </w:r>
+      <w:r>
+        <w:t>information about the patient</w:t>
+      </w:r>
+      <w:r>
+        <w:t xml:space="preserve">, which includes </w:t>
+      </w:r>
+      <w:r>
+        <w:t xml:space="preserve">their associated username and password, birth information, and </w:t>
+      </w:r>
+      <w:r>
+        <w:t>id associated with their doctor.</w:t>
+      </w:r>
+      <w:r>
+        <w:t xml:space="preserve"> The </w:t>
+      </w:r>
+      <w:r>
+        <w:t>“</w:t>
+      </w:r>
+      <w:proofErr w:type="spellStart"/>
+      <w:r>
+        <w:t>patient_visit_data</w:t>
+      </w:r>
+      <w:proofErr w:type="spellEnd"/>
+      <w:r>
+        <w:t>”</w:t>
+      </w:r>
+      <w:r>
+        <w:t xml:space="preserve"> table stores all of the</w:t>
+      </w:r>
+      <w:r>
+        <w:t xml:space="preserve"> information </w:t>
+      </w:r>
+      <w:r>
+        <w:t>inputted from</w:t>
+      </w:r>
+      <w:r>
+        <w:t xml:space="preserve"> either at doctor visits or by the parents. </w:t>
+      </w:r>
+      <w:r>
+        <w:t xml:space="preserve">Each entry gets its own row and tracks what information </w:t>
+      </w:r>
+      <w:r>
+        <w:t xml:space="preserve">was </w:t>
+      </w:r>
+      <w:r>
+        <w:t>updated</w:t>
+      </w:r>
+      <w:r>
+        <w:t xml:space="preserve"> as well as for which patient</w:t>
+      </w:r>
+      <w:r>
+        <w:t>.</w:t>
+      </w:r>
+      <w:r>
+        <w:t xml:space="preserve"> The </w:t>
+      </w:r>
+      <w:r>
+        <w:t>“doctors”</w:t>
+      </w:r>
+      <w:r>
+        <w:t xml:space="preserve"> table is </w:t>
+      </w:r>
+      <w:r>
+        <w:t xml:space="preserve">fairly straightforward, as it stores the information about the doctor such as name, id, and hospital where they work. </w:t>
+      </w:r>
+      <w:r>
+        <w:t xml:space="preserve">Finally, the </w:t>
+      </w:r>
+      <w:r>
+        <w:t>“</w:t>
+      </w:r>
+      <w:r>
+        <w:t>comms</w:t>
+      </w:r>
+      <w:r>
+        <w:t>”</w:t>
+      </w:r>
+      <w:r>
+        <w:t xml:space="preserve"> table stores the messages sent back and forth between the </w:t>
+      </w:r>
+      <w:r>
+        <w:t>doctor and the patient</w:t>
+      </w:r>
+      <w:r>
+        <w:t>.</w:t>
+      </w:r>
+      <w:r>
+        <w:t xml:space="preserve"> This table stores the date of the message, the message correspondents, as well as the message itself.</w:t>
+      </w:r>
+      <w:r>
+        <w:t xml:space="preserve"> </w:t>
+      </w:r>
+      <w:r>
+        <w:t>All of the connections in the database are one to many links.</w:t>
       </w:r>
     </w:p>
     <w:p>
-      <w:r>
-        <w:t xml:space="preserve">  * If you create and utilize a database, include an ER diagram of your database schema. Where the database tables are not self-explanatory, describe details of what is stored and the relationship constraints.</w:t>
+      <w:pPr>
+        <w:pStyle w:val="Heading1"/>
+        <w:spacing w:before="360"/>
+      </w:pPr>
+      <w:r>
+        <w:t>methods</w:t>
+      </w:r>
+      <w:r>
+        <w:t xml:space="preserve"> and IMplementation</w:t>
       </w:r>
     </w:p>
     <w:p>
-      <w:pPr>
-        <w:pStyle w:val="Heading1"/>
-        <w:spacing w:before="360"/>
-      </w:pPr>
-      <w:r>
-        <w:t>methods</w:t>
-      </w:r>
-      <w:r>
-        <w:t xml:space="preserve"> and IMplementation</w:t>
-      </w:r>
-    </w:p>
-    <w:p>
       <w:r>
         <w:t>The website runs through a local python server created by the Flask library</w:t>
       </w:r>
@@ -667,14 +860,9 @@
       </w:r>
       <w:proofErr w:type="spellStart"/>
       <w:r>
-        <w:t>start_</w:t>
-      </w:r>
-      <w:proofErr w:type="gramStart"/>
-      <w:r>
-        <w:t>interface.ipynb</w:t>
+        <w:t>start_interface.ipynb</w:t>
       </w:r>
       <w:proofErr w:type="spellEnd"/>
-      <w:proofErr w:type="gramEnd"/>
       <w:r>
         <w:t>, which runs app.py in a terminal, creates a sample database, and opens a browser.</w:t>
       </w:r>
@@ -686,13 +874,13 @@
           <w:noProof/>
         </w:rPr>
         <w:drawing>
-          <wp:anchor distT="0" distB="0" distL="114300" distR="114300" simplePos="0" relativeHeight="251659264" behindDoc="0" locked="0" layoutInCell="1" allowOverlap="1" wp14:anchorId="3EC7732E" wp14:editId="4497D3E1">
+          <wp:anchor distT="0" distB="0" distL="114300" distR="114300" simplePos="0" relativeHeight="251658241" behindDoc="0" locked="0" layoutInCell="1" allowOverlap="1" wp14:anchorId="3EC7732E" wp14:editId="7E9C780F">
             <wp:simplePos x="0" y="0"/>
-            <wp:positionH relativeFrom="column">
-              <wp:posOffset>0</wp:posOffset>
+            <wp:positionH relativeFrom="margin">
+              <wp:posOffset>3485082</wp:posOffset>
             </wp:positionH>
             <wp:positionV relativeFrom="paragraph">
-              <wp:posOffset>989330</wp:posOffset>
+              <wp:posOffset>1019288</wp:posOffset>
             </wp:positionV>
             <wp:extent cx="3246120" cy="2057400"/>
             <wp:effectExtent l="0" t="0" r="0" b="0"/>
@@ -711,7 +899,7 @@
                     </pic:cNvPicPr>
                   </pic:nvPicPr>
                   <pic:blipFill>
-                    <a:blip r:embed="rId14" cstate="print">
+                    <a:blip r:embed="rId15" cstate="print">
                       <a:extLst>
                         <a:ext uri="{28A0092B-C50C-407E-A947-70E740481C1C}">
                           <a14:useLocalDpi xmlns:a14="http://schemas.microsoft.com/office/drawing/2010/main" val="0"/>
@@ -757,6 +945,16 @@
     <w:p>
       <w:pPr>
         <w:rPr>
+          <w:b/>
+          <w:bCs/>
+          <w:sz w:val="20"/>
+          <w:szCs w:val="20"/>
+        </w:rPr>
+      </w:pPr>
+    </w:p>
+    <w:p>
+      <w:pPr>
+        <w:rPr>
           <w:sz w:val="20"/>
           <w:szCs w:val="20"/>
         </w:rPr>
@@ -768,7 +966,16 @@
           <w:sz w:val="20"/>
           <w:szCs w:val="20"/>
         </w:rPr>
-        <w:t>Figure 1</w:t>
+        <w:t xml:space="preserve">Figure </w:t>
+      </w:r>
+      <w:r>
+        <w:rPr>
+          <w:b/>
+          <w:bCs/>
+          <w:sz w:val="20"/>
+          <w:szCs w:val="20"/>
+        </w:rPr>
+        <w:t>2</w:t>
       </w:r>
       <w:r>
         <w:rPr>
@@ -844,15 +1051,7 @@
         <w:t xml:space="preserve">will list them </w:t>
       </w:r>
       <w:r>
-        <w:t xml:space="preserve">at the top of the page in red. This popup can be closed if desired. After the form has been successfully submitted, text appears below it </w:t>
-      </w:r>
-      <w:proofErr w:type="gramStart"/>
-      <w:r>
-        <w:t>giving</w:t>
-      </w:r>
-      <w:proofErr w:type="gramEnd"/>
-      <w:r>
-        <w:t xml:space="preserve"> the time that the submission took place at. The second section, “Health Info”, simply lists out relevant information about the patient. On page-load, </w:t>
+        <w:t xml:space="preserve">at the top of the page in red. This popup can be closed if desired. After the form has been successfully submitted, text appears below it giving the time that the submission took place at. The second section, “Health Info”, simply lists out relevant information about the patient. On page-load, </w:t>
       </w:r>
       <w:r>
         <w:t>the user id is sent through get_</w:t>
@@ -909,15 +1108,7 @@
         <w:t xml:space="preserve"> home page contains two boxes</w:t>
       </w:r>
       <w:r>
-        <w:t xml:space="preserve">. The first, “notifications” contains all messages from all patients that the doctor is in charge of as read-only. The second lists all patients the doctor is in charge of, </w:t>
-      </w:r>
-      <w:proofErr w:type="gramStart"/>
-      <w:r>
-        <w:t>allowing</w:t>
-      </w:r>
-      <w:proofErr w:type="gramEnd"/>
-      <w:r>
-        <w:t xml:space="preserve"> to select between them in a drop down</w:t>
+        <w:t>. The first, “notifications” contains all messages from all patients that the doctor is in charge of as read-only. The second lists all patients the doctor is in charge of, allowing to select between them in a drop down</w:t>
       </w:r>
       <w:r>
         <w:t>. Upon selecting one, the doctor is redirected to a page very similar to the patient’s home, with small nomenclature differences to distinguish it. From here, the doctor may access all of the patient’s information and communicate with them, before hitting the “Back” button in the top right and returning to their home page.</w:t>
@@ -931,7 +1122,7 @@
       <w:r>
         <w:t xml:space="preserve">structured from the </w:t>
       </w:r>
-      <w:hyperlink r:id="rId15" w:history="1">
+      <w:hyperlink r:id="rId16" w:history="1">
         <w:r>
           <w:rPr>
             <w:rStyle w:val="Hyperlink"/>
@@ -954,7 +1145,7 @@
       <w:r>
         <w:t xml:space="preserve"> and open the browser safely: </w:t>
       </w:r>
-      <w:hyperlink r:id="rId16" w:anchor="54235461" w:history="1">
+      <w:hyperlink r:id="rId17" w:anchor="54235461" w:history="1">
         <w:r>
           <w:rPr>
             <w:rStyle w:val="Hyperlink"/>
@@ -1011,10 +1202,10 @@
             <v:path o:extrusionok="f" gradientshapeok="t" o:connecttype="rect"/>
             <o:lock v:ext="edit" aspectratio="t"/>
           </v:shapetype>
-          <v:shape id="_x0000_i1025" type="#_x0000_t75" style="width:76.8pt;height:49.2pt" o:ole="">
-            <v:imagedata r:id="rId17" o:title=""/>
+          <v:shape id="_x0000_i1025" type="#_x0000_t75" style="width:76.5pt;height:49.5pt" o:ole="">
+            <v:imagedata r:id="rId18" o:title=""/>
           </v:shape>
-          <o:OLEObject Type="Embed" ProgID="Package" ShapeID="_x0000_i1025" DrawAspect="Icon" ObjectID="_1826845281" r:id="rId18"/>
+          <o:OLEObject Type="Embed" ProgID="Package" ShapeID="_x0000_i1025" DrawAspect="Icon" ObjectID="_1826865600" r:id="rId19"/>
         </w:object>
       </w:r>
     </w:p>
@@ -1049,14 +1240,9 @@
       </w:r>
       <w:proofErr w:type="spellStart"/>
       <w:r>
-        <w:t>start_</w:t>
-      </w:r>
-      <w:proofErr w:type="gramStart"/>
-      <w:r>
-        <w:t>interface.ipynb</w:t>
+        <w:t>start_interface.ipynb</w:t>
       </w:r>
       <w:proofErr w:type="spellEnd"/>
-      <w:proofErr w:type="gramEnd"/>
       <w:r>
         <w:t>.</w:t>
       </w:r>
@@ -1098,7 +1284,7 @@
                     <pic:cNvPicPr/>
                   </pic:nvPicPr>
                   <pic:blipFill>
-                    <a:blip r:embed="rId19" cstate="print">
+                    <a:blip r:embed="rId20" cstate="print">
                       <a:extLst>
                         <a:ext uri="{28A0092B-C50C-407E-A947-70E740481C1C}">
                           <a14:useLocalDpi xmlns:a14="http://schemas.microsoft.com/office/drawing/2010/main" val="0"/>
@@ -1278,20 +1464,18 @@
     </w:p>
     <w:p>
       <w:r>
-        <w:t xml:space="preserve">  * What </w:t>
-      </w:r>
-      <w:proofErr w:type="gramStart"/>
-      <w:r>
-        <w:t>follow up</w:t>
-      </w:r>
-      <w:proofErr w:type="gramEnd"/>
-      <w:r>
-        <w:t xml:space="preserve"> studies can be performed to improve upon your findings?</w:t>
+        <w:t xml:space="preserve">  * What follow up studies can be performed to improve upon your findings?</w:t>
       </w:r>
     </w:p>
     <w:p>
       <w:r>
         <w:t xml:space="preserve">  * Describe future work. How can your application be extended/improved?</w:t>
+      </w:r>
+    </w:p>
+    <w:p/>
+    <w:p>
+      <w:r>
+        <w:t xml:space="preserve">The </w:t>
       </w:r>
     </w:p>
     <w:p>
@@ -1400,7 +1584,7 @@
       </w:r>
     </w:p>
     <w:sectPr>
-      <w:headerReference w:type="even" r:id="rId20"/>
+      <w:headerReference w:type="even" r:id="rId21"/>
       <w:type w:val="continuous"/>
       <w:pgSz w:w="12240" w:h="15840" w:code="1"/>
       <w:pgMar w:top="1378" w:right="810" w:bottom="1474" w:left="810" w:header="703" w:footer="834" w:gutter="0"/>
@@ -1929,12 +2113,10 @@
       </mc:AlternateContent>
     </w:r>
     <w:proofErr w:type="spellStart"/>
-    <w:proofErr w:type="gramStart"/>
     <w:r>
       <w:t>K.Takahashi</w:t>
     </w:r>
     <w:proofErr w:type="spellEnd"/>
-    <w:proofErr w:type="gramEnd"/>
     <w:r>
       <w:t xml:space="preserve"> et al.</w:t>
     </w:r>
@@ -3712,7 +3894,7 @@
   <w:style w:type="paragraph" w:default="1" w:styleId="Normal">
     <w:name w:val="Normal"/>
     <w:qFormat/>
-    <w:rsid w:val="009212CB"/>
+    <w:rsid w:val="0037214B"/>
     <w:pPr>
       <w:spacing w:line="240" w:lineRule="exact"/>
       <w:jc w:val="both"/>

</xml_diff>